<commit_message>
Added project design to the HLD
</commit_message>
<xml_diff>
--- a/High Level Design - Ron Monosevich.docx
+++ b/High Level Design - Ron Monosevich.docx
@@ -357,6 +357,9 @@
         </w:tc>
       </w:tr>
       <w:tr>
+        <w:trPr>
+          <w:trHeight w:val="70"/>
+        </w:trPr>
         <w:tc>
           <w:tcPr>
             <w:cnfStyle w:val="001000000000" w:firstRow="0" w:lastRow="0" w:firstColumn="1" w:lastColumn="0" w:oddVBand="0" w:evenVBand="0" w:oddHBand="0" w:evenHBand="0" w:firstRowFirstColumn="0" w:firstRowLastColumn="0" w:lastRowFirstColumn="0" w:lastRowLastColumn="0"/>
@@ -394,10 +397,1303 @@
       <w:pPr>
         <w:bidi/>
         <w:rPr>
-          <w:rFonts w:ascii="Consolas" w:hAnsi="Consolas" w:cs="David" w:hint="cs"/>
+          <w:rFonts w:ascii="Consolas" w:hAnsi="Consolas" w:cs="David"/>
           <w:sz w:val="28"/>
           <w:szCs w:val="28"/>
-          <w:rtl/>
+        </w:rPr>
+      </w:pPr>
+    </w:p>
+    <w:tbl>
+      <w:tblPr>
+        <w:tblStyle w:val="4"/>
+        <w:bidiVisual/>
+        <w:tblW w:w="0" w:type="auto"/>
+        <w:tblInd w:w="30" w:type="dxa"/>
+        <w:tblLook w:val="04A0" w:firstRow="1" w:lastRow="0" w:firstColumn="1" w:lastColumn="0" w:noHBand="0" w:noVBand="1"/>
+      </w:tblPr>
+      <w:tblGrid>
+        <w:gridCol w:w="4661"/>
+        <w:gridCol w:w="4659"/>
+      </w:tblGrid>
+      <w:tr>
+        <w:trPr>
+          <w:cnfStyle w:val="100000000000" w:firstRow="1" w:lastRow="0" w:firstColumn="0" w:lastColumn="0" w:oddVBand="0" w:evenVBand="0" w:oddHBand="0" w:evenHBand="0" w:firstRowFirstColumn="0" w:firstRowLastColumn="0" w:lastRowFirstColumn="0" w:lastRowLastColumn="0"/>
+        </w:trPr>
+        <w:tc>
+          <w:tcPr>
+            <w:cnfStyle w:val="001000000000" w:firstRow="0" w:lastRow="0" w:firstColumn="1" w:lastColumn="0" w:oddVBand="0" w:evenVBand="0" w:oddHBand="0" w:evenHBand="0" w:firstRowFirstColumn="0" w:firstRowLastColumn="0" w:lastRowFirstColumn="0" w:lastRowLastColumn="0"/>
+            <w:tcW w:w="4663" w:type="dxa"/>
+          </w:tcPr>
+          <w:p>
+            <w:pPr>
+              <w:bidi/>
+              <w:rPr>
+                <w:rFonts w:ascii="Consolas" w:hAnsi="Consolas" w:cs="David" w:hint="cs"/>
+                <w:sz w:val="28"/>
+                <w:szCs w:val="28"/>
+                <w:rtl/>
+              </w:rPr>
+            </w:pPr>
+            <w:r>
+              <w:rPr>
+                <w:rFonts w:ascii="Consolas" w:hAnsi="Consolas" w:cs="David" w:hint="cs"/>
+                <w:sz w:val="48"/>
+                <w:szCs w:val="48"/>
+                <w:rtl/>
+              </w:rPr>
+              <w:t>מבנה הפרויקט</w:t>
+            </w:r>
+          </w:p>
+        </w:tc>
+        <w:tc>
+          <w:tcPr>
+            <w:tcW w:w="4662" w:type="dxa"/>
+          </w:tcPr>
+          <w:p>
+            <w:pPr>
+              <w:bidi/>
+              <w:cnfStyle w:val="100000000000" w:firstRow="1" w:lastRow="0" w:firstColumn="0" w:lastColumn="0" w:oddVBand="0" w:evenVBand="0" w:oddHBand="0" w:evenHBand="0" w:firstRowFirstColumn="0" w:firstRowLastColumn="0" w:lastRowFirstColumn="0" w:lastRowLastColumn="0"/>
+              <w:rPr>
+                <w:rFonts w:ascii="Consolas" w:hAnsi="Consolas" w:cs="David" w:hint="cs"/>
+                <w:sz w:val="28"/>
+                <w:szCs w:val="28"/>
+                <w:rtl/>
+              </w:rPr>
+            </w:pPr>
+          </w:p>
+        </w:tc>
+      </w:tr>
+      <w:tr>
+        <w:trPr>
+          <w:cnfStyle w:val="000000100000" w:firstRow="0" w:lastRow="0" w:firstColumn="0" w:lastColumn="0" w:oddVBand="0" w:evenVBand="0" w:oddHBand="1" w:evenHBand="0" w:firstRowFirstColumn="0" w:firstRowLastColumn="0" w:lastRowFirstColumn="0" w:lastRowLastColumn="0"/>
+        </w:trPr>
+        <w:tc>
+          <w:tcPr>
+            <w:cnfStyle w:val="001000000000" w:firstRow="0" w:lastRow="0" w:firstColumn="1" w:lastColumn="0" w:oddVBand="0" w:evenVBand="0" w:oddHBand="0" w:evenHBand="0" w:firstRowFirstColumn="0" w:firstRowLastColumn="0" w:lastRowFirstColumn="0" w:lastRowLastColumn="0"/>
+            <w:tcW w:w="9325" w:type="dxa"/>
+            <w:gridSpan w:val="2"/>
+          </w:tcPr>
+          <w:p>
+            <w:pPr>
+              <w:bidi/>
+              <w:rPr>
+                <w:rFonts w:ascii="Consolas" w:hAnsi="Consolas" w:cs="David" w:hint="cs"/>
+                <w:b w:val="0"/>
+                <w:bCs w:val="0"/>
+                <w:sz w:val="32"/>
+                <w:szCs w:val="32"/>
+                <w:rtl/>
+              </w:rPr>
+            </w:pPr>
+            <w:r>
+              <w:rPr>
+                <w:rFonts w:ascii="Consolas" w:hAnsi="Consolas" w:cs="David" w:hint="cs"/>
+                <w:sz w:val="32"/>
+                <w:szCs w:val="32"/>
+                <w:rtl/>
+              </w:rPr>
+              <w:t>מבנה כללי</w:t>
+            </w:r>
+          </w:p>
+        </w:tc>
+      </w:tr>
+      <w:tr>
+        <w:tc>
+          <w:tcPr>
+            <w:cnfStyle w:val="001000000000" w:firstRow="0" w:lastRow="0" w:firstColumn="1" w:lastColumn="0" w:oddVBand="0" w:evenVBand="0" w:oddHBand="0" w:evenHBand="0" w:firstRowFirstColumn="0" w:firstRowLastColumn="0" w:lastRowFirstColumn="0" w:lastRowLastColumn="0"/>
+            <w:tcW w:w="9325" w:type="dxa"/>
+            <w:gridSpan w:val="2"/>
+          </w:tcPr>
+          <w:p>
+            <w:pPr>
+              <w:bidi/>
+              <w:jc w:val="both"/>
+              <w:rPr>
+                <w:rFonts w:ascii="Consolas" w:hAnsi="Consolas" w:cs="David" w:hint="cs"/>
+                <w:sz w:val="32"/>
+                <w:szCs w:val="32"/>
+                <w:rtl/>
+              </w:rPr>
+            </w:pPr>
+            <w:r>
+              <w:rPr>
+                <w:rFonts w:ascii="Consolas" w:hAnsi="Consolas" w:cs="David" w:hint="cs"/>
+                <w:b w:val="0"/>
+                <w:bCs w:val="0"/>
+                <w:sz w:val="32"/>
+                <w:szCs w:val="32"/>
+                <w:rtl/>
+              </w:rPr>
+              <w:t>הפרויקט יהיה בנוי מ-</w:t>
+            </w:r>
+            <w:r>
+              <w:rPr>
+                <w:rFonts w:ascii="Consolas" w:hAnsi="Consolas" w:cs="David" w:hint="cs"/>
+                <w:b w:val="0"/>
+                <w:bCs w:val="0"/>
+                <w:sz w:val="32"/>
+                <w:szCs w:val="32"/>
+              </w:rPr>
+              <w:t>B</w:t>
+            </w:r>
+            <w:r>
+              <w:rPr>
+                <w:rFonts w:ascii="Consolas" w:hAnsi="Consolas" w:cs="David"/>
+                <w:b w:val="0"/>
+                <w:bCs w:val="0"/>
+                <w:sz w:val="32"/>
+                <w:szCs w:val="32"/>
+              </w:rPr>
+              <w:t>ackend</w:t>
+            </w:r>
+            <w:r>
+              <w:rPr>
+                <w:rFonts w:ascii="Consolas" w:hAnsi="Consolas" w:cs="David" w:hint="cs"/>
+                <w:b w:val="0"/>
+                <w:bCs w:val="0"/>
+                <w:sz w:val="32"/>
+                <w:szCs w:val="32"/>
+                <w:rtl/>
+              </w:rPr>
+              <w:t xml:space="preserve">, אשר בו יתרחשו חישובי המשחק והלוגיקה שלו, </w:t>
+            </w:r>
+            <w:r>
+              <w:rPr>
+                <w:rFonts w:ascii="Consolas" w:hAnsi="Consolas" w:cs="David" w:hint="cs"/>
+                <w:b w:val="0"/>
+                <w:bCs w:val="0"/>
+                <w:sz w:val="32"/>
+                <w:szCs w:val="32"/>
+                <w:rtl/>
+              </w:rPr>
+              <w:t>ומ-</w:t>
+            </w:r>
+            <w:r>
+              <w:rPr>
+                <w:rFonts w:ascii="Consolas" w:hAnsi="Consolas" w:cs="David" w:hint="cs"/>
+                <w:b w:val="0"/>
+                <w:bCs w:val="0"/>
+                <w:sz w:val="32"/>
+                <w:szCs w:val="32"/>
+              </w:rPr>
+              <w:t>F</w:t>
+            </w:r>
+            <w:r>
+              <w:rPr>
+                <w:rFonts w:ascii="Consolas" w:hAnsi="Consolas" w:cs="David"/>
+                <w:b w:val="0"/>
+                <w:bCs w:val="0"/>
+                <w:sz w:val="32"/>
+                <w:szCs w:val="32"/>
+              </w:rPr>
+              <w:t>rontend</w:t>
+            </w:r>
+            <w:r>
+              <w:rPr>
+                <w:rFonts w:ascii="Consolas" w:hAnsi="Consolas" w:cs="David" w:hint="cs"/>
+                <w:b w:val="0"/>
+                <w:bCs w:val="0"/>
+                <w:sz w:val="32"/>
+                <w:szCs w:val="32"/>
+                <w:rtl/>
+              </w:rPr>
+              <w:t>, אשר בו יוצג המשחק גרפית למשתמש.</w:t>
+            </w:r>
+            <w:r>
+              <w:rPr>
+                <w:rFonts w:ascii="Consolas" w:hAnsi="Consolas" w:cs="David" w:hint="cs"/>
+                <w:b w:val="0"/>
+                <w:bCs w:val="0"/>
+                <w:sz w:val="32"/>
+                <w:szCs w:val="32"/>
+                <w:rtl/>
+              </w:rPr>
+              <w:t xml:space="preserve"> </w:t>
+            </w:r>
+            <w:r>
+              <w:rPr>
+                <w:rFonts w:ascii="Consolas" w:hAnsi="Consolas" w:cs="David" w:hint="cs"/>
+                <w:b w:val="0"/>
+                <w:bCs w:val="0"/>
+                <w:sz w:val="32"/>
+                <w:szCs w:val="32"/>
+                <w:rtl/>
+              </w:rPr>
+              <w:t xml:space="preserve">שתי המערכות האלה </w:t>
+            </w:r>
+            <w:r>
+              <w:rPr>
+                <w:rFonts w:ascii="Consolas" w:hAnsi="Consolas" w:cs="David" w:hint="cs"/>
+                <w:b w:val="0"/>
+                <w:bCs w:val="0"/>
+                <w:sz w:val="32"/>
+                <w:szCs w:val="32"/>
+                <w:rtl/>
+              </w:rPr>
+              <w:t xml:space="preserve"> יעבדו בצורה סינכרונית ויאפשרו למשתמש לשחק את משחק השחמט.</w:t>
+            </w:r>
+          </w:p>
+        </w:tc>
+      </w:tr>
+      <w:tr>
+        <w:trPr>
+          <w:cnfStyle w:val="000000100000" w:firstRow="0" w:lastRow="0" w:firstColumn="0" w:lastColumn="0" w:oddVBand="0" w:evenVBand="0" w:oddHBand="1" w:evenHBand="0" w:firstRowFirstColumn="0" w:firstRowLastColumn="0" w:lastRowFirstColumn="0" w:lastRowLastColumn="0"/>
+        </w:trPr>
+        <w:tc>
+          <w:tcPr>
+            <w:cnfStyle w:val="001000000000" w:firstRow="0" w:lastRow="0" w:firstColumn="1" w:lastColumn="0" w:oddVBand="0" w:evenVBand="0" w:oddHBand="0" w:evenHBand="0" w:firstRowFirstColumn="0" w:firstRowLastColumn="0" w:lastRowFirstColumn="0" w:lastRowLastColumn="0"/>
+            <w:tcW w:w="9325" w:type="dxa"/>
+            <w:gridSpan w:val="2"/>
+          </w:tcPr>
+          <w:p>
+            <w:pPr>
+              <w:bidi/>
+              <w:rPr>
+                <w:rFonts w:ascii="Consolas" w:hAnsi="Consolas" w:cs="David" w:hint="cs"/>
+                <w:sz w:val="32"/>
+                <w:szCs w:val="32"/>
+                <w:rtl/>
+              </w:rPr>
+            </w:pPr>
+            <w:r>
+              <w:rPr>
+                <w:rFonts w:ascii="Consolas" w:hAnsi="Consolas" w:cs="David" w:hint="cs"/>
+                <w:sz w:val="32"/>
+                <w:szCs w:val="32"/>
+              </w:rPr>
+              <w:t>B</w:t>
+            </w:r>
+            <w:r>
+              <w:rPr>
+                <w:rFonts w:ascii="Consolas" w:hAnsi="Consolas" w:cs="David"/>
+                <w:sz w:val="32"/>
+                <w:szCs w:val="32"/>
+              </w:rPr>
+              <w:t>ackend</w:t>
+            </w:r>
+          </w:p>
+        </w:tc>
+      </w:tr>
+      <w:tr>
+        <w:tc>
+          <w:tcPr>
+            <w:cnfStyle w:val="001000000000" w:firstRow="0" w:lastRow="0" w:firstColumn="1" w:lastColumn="0" w:oddVBand="0" w:evenVBand="0" w:oddHBand="0" w:evenHBand="0" w:firstRowFirstColumn="0" w:firstRowLastColumn="0" w:lastRowFirstColumn="0" w:lastRowLastColumn="0"/>
+            <w:tcW w:w="9325" w:type="dxa"/>
+            <w:gridSpan w:val="2"/>
+          </w:tcPr>
+          <w:p>
+            <w:pPr>
+              <w:bidi/>
+              <w:jc w:val="both"/>
+              <w:rPr>
+                <w:rFonts w:ascii="Consolas" w:hAnsi="Consolas" w:cs="David"/>
+                <w:sz w:val="32"/>
+                <w:szCs w:val="32"/>
+                <w:rtl/>
+              </w:rPr>
+            </w:pPr>
+            <w:r>
+              <w:rPr>
+                <w:rFonts w:ascii="Consolas" w:hAnsi="Consolas" w:cs="David" w:hint="cs"/>
+                <w:b w:val="0"/>
+                <w:bCs w:val="0"/>
+                <w:sz w:val="32"/>
+                <w:szCs w:val="32"/>
+                <w:rtl/>
+              </w:rPr>
+              <w:t xml:space="preserve">מייצג את הלוגיקה שמאחורי משחק השחמט. </w:t>
+            </w:r>
+            <w:r>
+              <w:rPr>
+                <w:rFonts w:ascii="Consolas" w:hAnsi="Consolas" w:cs="David" w:hint="cs"/>
+                <w:b w:val="0"/>
+                <w:bCs w:val="0"/>
+                <w:sz w:val="32"/>
+                <w:szCs w:val="32"/>
+                <w:rtl/>
+              </w:rPr>
+              <w:t>מערכת זו של הפרויקט תכלול ייצוג של כל כלי המשחק בשחמט (רגלי, פרש, רץ, צריח, מלכה ומלך), ולכל אחד מהם תהיה בדיקה מיוחדת משלו אם תזוזה אשר הכניס המשתמש היא אכן תזוזה חוקית של הכלי המשוחק. כמו-כן, לכלים בעלי תזוזות מיוחדות, תהיה בדיקה נוספת המיוחדת להם (</w:t>
+            </w:r>
+            <w:proofErr w:type="spellStart"/>
+            <w:r>
+              <w:rPr>
+                <w:rFonts w:ascii="Consolas" w:hAnsi="Consolas" w:cs="David" w:hint="cs"/>
+                <w:b w:val="0"/>
+                <w:bCs w:val="0"/>
+                <w:sz w:val="32"/>
+                <w:szCs w:val="32"/>
+              </w:rPr>
+              <w:t>E</w:t>
+            </w:r>
+            <w:r>
+              <w:rPr>
+                <w:rFonts w:ascii="Consolas" w:hAnsi="Consolas" w:cs="David"/>
+                <w:b w:val="0"/>
+                <w:bCs w:val="0"/>
+                <w:sz w:val="32"/>
+                <w:szCs w:val="32"/>
+              </w:rPr>
+              <w:t>n</w:t>
+            </w:r>
+            <w:proofErr w:type="spellEnd"/>
+            <w:r>
+              <w:rPr>
+                <w:rFonts w:ascii="Consolas" w:hAnsi="Consolas" w:cs="David"/>
+                <w:b w:val="0"/>
+                <w:bCs w:val="0"/>
+                <w:sz w:val="32"/>
+                <w:szCs w:val="32"/>
+              </w:rPr>
+              <w:t>-Passant</w:t>
+            </w:r>
+            <w:r>
+              <w:rPr>
+                <w:rFonts w:ascii="Consolas" w:hAnsi="Consolas" w:cs="David" w:hint="cs"/>
+                <w:b w:val="0"/>
+                <w:bCs w:val="0"/>
+                <w:sz w:val="32"/>
+                <w:szCs w:val="32"/>
+                <w:rtl/>
+              </w:rPr>
+              <w:t xml:space="preserve">, </w:t>
+            </w:r>
+            <w:r>
+              <w:rPr>
+                <w:rFonts w:ascii="Consolas" w:hAnsi="Consolas" w:cs="David"/>
+                <w:b w:val="0"/>
+                <w:bCs w:val="0"/>
+                <w:sz w:val="32"/>
+                <w:szCs w:val="32"/>
+              </w:rPr>
+              <w:t>Castle</w:t>
+            </w:r>
+            <w:r>
+              <w:rPr>
+                <w:rFonts w:ascii="Consolas" w:hAnsi="Consolas" w:cs="David" w:hint="cs"/>
+                <w:b w:val="0"/>
+                <w:bCs w:val="0"/>
+                <w:sz w:val="32"/>
+                <w:szCs w:val="32"/>
+                <w:rtl/>
+              </w:rPr>
+              <w:t>).</w:t>
+            </w:r>
+          </w:p>
+          <w:p>
+            <w:pPr>
+              <w:bidi/>
+              <w:jc w:val="both"/>
+              <w:rPr>
+                <w:rFonts w:ascii="Consolas" w:hAnsi="Consolas" w:cs="David"/>
+                <w:sz w:val="32"/>
+                <w:szCs w:val="32"/>
+                <w:rtl/>
+              </w:rPr>
+            </w:pPr>
+          </w:p>
+          <w:p>
+            <w:pPr>
+              <w:bidi/>
+              <w:jc w:val="both"/>
+              <w:rPr>
+                <w:rFonts w:ascii="Consolas" w:hAnsi="Consolas" w:cs="David"/>
+                <w:sz w:val="32"/>
+                <w:szCs w:val="32"/>
+                <w:rtl/>
+              </w:rPr>
+            </w:pPr>
+            <w:r>
+              <w:rPr>
+                <w:rFonts w:ascii="Consolas" w:hAnsi="Consolas" w:cs="David" w:hint="cs"/>
+                <w:b w:val="0"/>
+                <w:bCs w:val="0"/>
+                <w:sz w:val="32"/>
+                <w:szCs w:val="32"/>
+                <w:rtl/>
+              </w:rPr>
+              <w:t>בנוסף לכלי השחמט, יהיה ייצוג של לוח השחמ</w:t>
+            </w:r>
+            <w:r>
+              <w:rPr>
+                <w:rFonts w:ascii="Consolas" w:hAnsi="Consolas" w:cs="David" w:hint="cs"/>
+                <w:b w:val="0"/>
+                <w:bCs w:val="0"/>
+                <w:sz w:val="32"/>
+                <w:szCs w:val="32"/>
+                <w:rtl/>
+              </w:rPr>
+              <w:t>ט</w:t>
+            </w:r>
+            <w:r>
+              <w:rPr>
+                <w:rFonts w:ascii="Consolas" w:hAnsi="Consolas" w:cs="David" w:hint="cs"/>
+                <w:b w:val="0"/>
+                <w:bCs w:val="0"/>
+                <w:sz w:val="32"/>
+                <w:szCs w:val="32"/>
+                <w:rtl/>
+              </w:rPr>
+              <w:t>. לוח השחמט יהיה אחראי לבדוק את הלוגיקה של המשחק, ואת חוקיו, שכל מהלך של השחקן יהיה מהלך חוקי לפי חוקי משחק השחמט.</w:t>
+            </w:r>
+            <w:r>
+              <w:rPr>
+                <w:rFonts w:ascii="Consolas" w:hAnsi="Consolas" w:cs="David" w:hint="cs"/>
+                <w:b w:val="0"/>
+                <w:bCs w:val="0"/>
+                <w:sz w:val="32"/>
+                <w:szCs w:val="32"/>
+                <w:rtl/>
+              </w:rPr>
+              <w:t xml:space="preserve"> בנוסף לכך, יהיה אחראי להודיע ל-</w:t>
+            </w:r>
+            <w:r>
+              <w:rPr>
+                <w:rFonts w:ascii="Consolas" w:hAnsi="Consolas" w:cs="David" w:hint="cs"/>
+                <w:b w:val="0"/>
+                <w:bCs w:val="0"/>
+                <w:sz w:val="32"/>
+                <w:szCs w:val="32"/>
+              </w:rPr>
+              <w:t>F</w:t>
+            </w:r>
+            <w:r>
+              <w:rPr>
+                <w:rFonts w:ascii="Consolas" w:hAnsi="Consolas" w:cs="David"/>
+                <w:b w:val="0"/>
+                <w:bCs w:val="0"/>
+                <w:sz w:val="32"/>
+                <w:szCs w:val="32"/>
+              </w:rPr>
+              <w:t>rontend</w:t>
+            </w:r>
+            <w:r>
+              <w:rPr>
+                <w:rFonts w:ascii="Consolas" w:hAnsi="Consolas" w:cs="David" w:hint="cs"/>
+                <w:b w:val="0"/>
+                <w:bCs w:val="0"/>
+                <w:sz w:val="32"/>
+                <w:szCs w:val="32"/>
+                <w:rtl/>
+              </w:rPr>
+              <w:t xml:space="preserve"> על </w:t>
+            </w:r>
+            <w:r>
+              <w:rPr>
+                <w:rFonts w:ascii="Consolas" w:hAnsi="Consolas" w:cs="David" w:hint="cs"/>
+                <w:b w:val="0"/>
+                <w:bCs w:val="0"/>
+                <w:sz w:val="32"/>
+                <w:szCs w:val="32"/>
+                <w:rtl/>
+              </w:rPr>
+              <w:t>כשרות המהלך. כמו-כן, לוח השחמט יודיע ל-</w:t>
+            </w:r>
+            <w:r>
+              <w:rPr>
+                <w:rFonts w:ascii="Consolas" w:hAnsi="Consolas" w:cs="David" w:hint="cs"/>
+                <w:b w:val="0"/>
+                <w:bCs w:val="0"/>
+                <w:sz w:val="32"/>
+                <w:szCs w:val="32"/>
+              </w:rPr>
+              <w:t>F</w:t>
+            </w:r>
+            <w:r>
+              <w:rPr>
+                <w:rFonts w:ascii="Consolas" w:hAnsi="Consolas" w:cs="David"/>
+                <w:b w:val="0"/>
+                <w:bCs w:val="0"/>
+                <w:sz w:val="32"/>
+                <w:szCs w:val="32"/>
+              </w:rPr>
+              <w:t>rontend</w:t>
+            </w:r>
+            <w:r>
+              <w:rPr>
+                <w:rFonts w:ascii="Consolas" w:hAnsi="Consolas" w:cs="David" w:hint="cs"/>
+                <w:b w:val="0"/>
+                <w:bCs w:val="0"/>
+                <w:sz w:val="32"/>
+                <w:szCs w:val="32"/>
+                <w:rtl/>
+              </w:rPr>
+              <w:t xml:space="preserve"> במצב שמלך היריב נמצא במצב מאוים, בשח. לוח השחמט יהיה אחראי גם על בניית הלוח וישים לב כאשר כלי מסוים נאכל ויוצא מהמשחק, כך שיעדכן את עצמו.</w:t>
+            </w:r>
+          </w:p>
+          <w:p>
+            <w:pPr>
+              <w:bidi/>
+              <w:jc w:val="both"/>
+              <w:rPr>
+                <w:rFonts w:ascii="Consolas" w:hAnsi="Consolas" w:cs="David"/>
+                <w:b w:val="0"/>
+                <w:bCs w:val="0"/>
+                <w:sz w:val="32"/>
+                <w:szCs w:val="32"/>
+                <w:rtl/>
+              </w:rPr>
+            </w:pPr>
+          </w:p>
+          <w:p>
+            <w:pPr>
+              <w:bidi/>
+              <w:jc w:val="both"/>
+              <w:rPr>
+                <w:rFonts w:ascii="Consolas" w:hAnsi="Consolas" w:cs="David" w:hint="cs"/>
+                <w:sz w:val="32"/>
+                <w:szCs w:val="32"/>
+                <w:rtl/>
+              </w:rPr>
+            </w:pPr>
+            <w:r>
+              <w:rPr>
+                <w:rFonts w:ascii="Consolas" w:hAnsi="Consolas" w:cs="David" w:hint="cs"/>
+                <w:b w:val="0"/>
+                <w:bCs w:val="0"/>
+                <w:sz w:val="32"/>
+                <w:szCs w:val="32"/>
+                <w:rtl/>
+              </w:rPr>
+              <w:t>ייצוג נוסף יהיה של פוזיציה מסוימת על לוח המשחק, שהוא יכלול בתוכו את מספר השורה ואת מספר הטור של הפוזיציה הספציפית על הלוח.</w:t>
+            </w:r>
+            <w:r>
+              <w:rPr>
+                <w:rFonts w:ascii="Consolas" w:hAnsi="Consolas" w:cs="David" w:hint="cs"/>
+                <w:b w:val="0"/>
+                <w:bCs w:val="0"/>
+                <w:sz w:val="32"/>
+                <w:szCs w:val="32"/>
+                <w:rtl/>
+              </w:rPr>
+              <w:t xml:space="preserve"> ייצוג זה יוכל לזהות כאשר הפוזיציה הנתונה אינה על לוח המשחק ואינה חוקית.</w:t>
+            </w:r>
+          </w:p>
+        </w:tc>
+      </w:tr>
+      <w:tr>
+        <w:trPr>
+          <w:cnfStyle w:val="000000100000" w:firstRow="0" w:lastRow="0" w:firstColumn="0" w:lastColumn="0" w:oddVBand="0" w:evenVBand="0" w:oddHBand="1" w:evenHBand="0" w:firstRowFirstColumn="0" w:firstRowLastColumn="0" w:lastRowFirstColumn="0" w:lastRowLastColumn="0"/>
+        </w:trPr>
+        <w:tc>
+          <w:tcPr>
+            <w:cnfStyle w:val="001000000000" w:firstRow="0" w:lastRow="0" w:firstColumn="1" w:lastColumn="0" w:oddVBand="0" w:evenVBand="0" w:oddHBand="0" w:evenHBand="0" w:firstRowFirstColumn="0" w:firstRowLastColumn="0" w:lastRowFirstColumn="0" w:lastRowLastColumn="0"/>
+            <w:tcW w:w="9325" w:type="dxa"/>
+            <w:gridSpan w:val="2"/>
+          </w:tcPr>
+          <w:p>
+            <w:pPr>
+              <w:bidi/>
+              <w:rPr>
+                <w:rFonts w:ascii="Consolas" w:hAnsi="Consolas" w:cs="David"/>
+                <w:sz w:val="32"/>
+                <w:szCs w:val="32"/>
+                <w:rtl/>
+              </w:rPr>
+            </w:pPr>
+            <w:r>
+              <w:rPr>
+                <w:rFonts w:ascii="Consolas" w:hAnsi="Consolas" w:cs="David" w:hint="cs"/>
+                <w:sz w:val="32"/>
+                <w:szCs w:val="32"/>
+              </w:rPr>
+              <w:t>F</w:t>
+            </w:r>
+            <w:r>
+              <w:rPr>
+                <w:rFonts w:ascii="Consolas" w:hAnsi="Consolas" w:cs="David"/>
+                <w:sz w:val="32"/>
+                <w:szCs w:val="32"/>
+              </w:rPr>
+              <w:t>rontend</w:t>
+            </w:r>
+          </w:p>
+        </w:tc>
+      </w:tr>
+      <w:tr>
+        <w:trPr>
+          <w:trHeight w:val="70"/>
+        </w:trPr>
+        <w:tc>
+          <w:tcPr>
+            <w:cnfStyle w:val="001000000000" w:firstRow="0" w:lastRow="0" w:firstColumn="1" w:lastColumn="0" w:oddVBand="0" w:evenVBand="0" w:oddHBand="0" w:evenHBand="0" w:firstRowFirstColumn="0" w:firstRowLastColumn="0" w:lastRowFirstColumn="0" w:lastRowLastColumn="0"/>
+            <w:tcW w:w="9325" w:type="dxa"/>
+            <w:gridSpan w:val="2"/>
+          </w:tcPr>
+          <w:p>
+            <w:pPr>
+              <w:bidi/>
+              <w:jc w:val="both"/>
+              <w:rPr>
+                <w:rFonts w:ascii="Consolas" w:hAnsi="Consolas" w:cs="David"/>
+                <w:sz w:val="32"/>
+                <w:szCs w:val="32"/>
+                <w:rtl/>
+              </w:rPr>
+            </w:pPr>
+            <w:r>
+              <w:rPr>
+                <w:rFonts w:ascii="Consolas" w:hAnsi="Consolas" w:cs="David" w:hint="cs"/>
+                <w:b w:val="0"/>
+                <w:bCs w:val="0"/>
+                <w:sz w:val="32"/>
+                <w:szCs w:val="32"/>
+                <w:rtl/>
+              </w:rPr>
+              <w:t>מייצג את הגרפיקה (</w:t>
+            </w:r>
+            <w:r>
+              <w:rPr>
+                <w:rFonts w:ascii="Consolas" w:hAnsi="Consolas" w:cs="David" w:hint="cs"/>
+                <w:b w:val="0"/>
+                <w:bCs w:val="0"/>
+                <w:sz w:val="32"/>
+                <w:szCs w:val="32"/>
+              </w:rPr>
+              <w:t>GUI</w:t>
+            </w:r>
+            <w:r>
+              <w:rPr>
+                <w:rFonts w:ascii="Consolas" w:hAnsi="Consolas" w:cs="David" w:hint="cs"/>
+                <w:b w:val="0"/>
+                <w:bCs w:val="0"/>
+                <w:sz w:val="32"/>
+                <w:szCs w:val="32"/>
+                <w:rtl/>
+              </w:rPr>
+              <w:t>) מאחורי משחק השחמט. מערכת זו של הפרויקט תציג את משחק השחמט ומהלכיו למשתמש, כך שלא יראה את פעילותיו של ה-</w:t>
+            </w:r>
+            <w:r>
+              <w:rPr>
+                <w:rFonts w:ascii="Consolas" w:hAnsi="Consolas" w:cs="David" w:hint="cs"/>
+                <w:b w:val="0"/>
+                <w:bCs w:val="0"/>
+                <w:sz w:val="32"/>
+                <w:szCs w:val="32"/>
+              </w:rPr>
+              <w:lastRenderedPageBreak/>
+              <w:t>B</w:t>
+            </w:r>
+            <w:r>
+              <w:rPr>
+                <w:rFonts w:ascii="Consolas" w:hAnsi="Consolas" w:cs="David"/>
+                <w:b w:val="0"/>
+                <w:bCs w:val="0"/>
+                <w:sz w:val="32"/>
+                <w:szCs w:val="32"/>
+              </w:rPr>
+              <w:t>ackend</w:t>
+            </w:r>
+            <w:r>
+              <w:rPr>
+                <w:rFonts w:ascii="Consolas" w:hAnsi="Consolas" w:cs="David" w:hint="cs"/>
+                <w:b w:val="0"/>
+                <w:bCs w:val="0"/>
+                <w:sz w:val="32"/>
+                <w:szCs w:val="32"/>
+                <w:rtl/>
+              </w:rPr>
+              <w:t>. על מערכת זו לוודא שהמשתמש יבין את מה שמתרחש על לוח המשחק, וכך חווית משחק השחמט תועבר אליו באופן הטוב ביותר.</w:t>
+            </w:r>
+          </w:p>
+          <w:p>
+            <w:pPr>
+              <w:bidi/>
+              <w:jc w:val="both"/>
+              <w:rPr>
+                <w:rFonts w:ascii="Consolas" w:hAnsi="Consolas" w:cs="David"/>
+                <w:sz w:val="32"/>
+                <w:szCs w:val="32"/>
+                <w:rtl/>
+              </w:rPr>
+            </w:pPr>
+          </w:p>
+          <w:p>
+            <w:pPr>
+              <w:bidi/>
+              <w:jc w:val="both"/>
+              <w:rPr>
+                <w:rFonts w:ascii="Consolas" w:hAnsi="Consolas" w:cs="David"/>
+                <w:sz w:val="32"/>
+                <w:szCs w:val="32"/>
+                <w:rtl/>
+              </w:rPr>
+            </w:pPr>
+            <w:r>
+              <w:rPr>
+                <w:rFonts w:ascii="Consolas" w:hAnsi="Consolas" w:cs="David" w:hint="cs"/>
+                <w:b w:val="0"/>
+                <w:bCs w:val="0"/>
+                <w:sz w:val="32"/>
+                <w:szCs w:val="32"/>
+                <w:rtl/>
+              </w:rPr>
+              <w:t>מערכת זו תציג למשתמש את לוח המשחק, ואת הכלים שעליו. כאשר שחקן מבצע מהלך לא חוקי, המערכת תודיע לו על כך. כאשר שחקן נמצא תחת מצב של שח, זאת אומרת איום על המלך שלו, המערכת תודיע לו על כך. כאשר שחקן לוחץ על הלוח, ורוצה לבצע מהלך, תהיה אינדיקצי</w:t>
+            </w:r>
+            <w:r>
+              <w:rPr>
+                <w:rFonts w:ascii="Consolas" w:hAnsi="Consolas" w:cs="David" w:hint="eastAsia"/>
+                <w:b w:val="0"/>
+                <w:bCs w:val="0"/>
+                <w:sz w:val="32"/>
+                <w:szCs w:val="32"/>
+                <w:rtl/>
+              </w:rPr>
+              <w:t>ה</w:t>
+            </w:r>
+            <w:r>
+              <w:rPr>
+                <w:rFonts w:ascii="Consolas" w:hAnsi="Consolas" w:cs="David" w:hint="cs"/>
+                <w:b w:val="0"/>
+                <w:bCs w:val="0"/>
+                <w:sz w:val="32"/>
+                <w:szCs w:val="32"/>
+                <w:rtl/>
+              </w:rPr>
+              <w:t xml:space="preserve"> שאכן לחץ על תא שנמצא על הלוח.</w:t>
+            </w:r>
+          </w:p>
+          <w:p>
+            <w:pPr>
+              <w:bidi/>
+              <w:jc w:val="both"/>
+              <w:rPr>
+                <w:rFonts w:ascii="Consolas" w:hAnsi="Consolas" w:cs="David"/>
+                <w:sz w:val="32"/>
+                <w:szCs w:val="32"/>
+                <w:rtl/>
+              </w:rPr>
+            </w:pPr>
+          </w:p>
+          <w:p>
+            <w:pPr>
+              <w:bidi/>
+              <w:jc w:val="both"/>
+              <w:rPr>
+                <w:rFonts w:ascii="Consolas" w:hAnsi="Consolas" w:cs="David" w:hint="cs"/>
+                <w:b w:val="0"/>
+                <w:bCs w:val="0"/>
+                <w:sz w:val="32"/>
+                <w:szCs w:val="32"/>
+                <w:rtl/>
+              </w:rPr>
+            </w:pPr>
+            <w:r>
+              <w:rPr>
+                <w:rFonts w:ascii="Consolas" w:hAnsi="Consolas" w:cs="David" w:hint="cs"/>
+                <w:b w:val="0"/>
+                <w:bCs w:val="0"/>
+                <w:sz w:val="32"/>
+                <w:szCs w:val="32"/>
+                <w:rtl/>
+              </w:rPr>
+              <w:t xml:space="preserve">גרפיקת המשחק תעשה בסגנון </w:t>
+            </w:r>
+            <w:r>
+              <w:rPr>
+                <w:rFonts w:ascii="Consolas" w:hAnsi="Consolas" w:cs="David"/>
+                <w:b w:val="0"/>
+                <w:bCs w:val="0"/>
+                <w:sz w:val="32"/>
+                <w:szCs w:val="32"/>
+              </w:rPr>
+              <w:t>Pixel-art</w:t>
+            </w:r>
+            <w:r>
+              <w:rPr>
+                <w:rFonts w:ascii="Consolas" w:hAnsi="Consolas" w:cs="David" w:hint="cs"/>
+                <w:b w:val="0"/>
+                <w:bCs w:val="0"/>
+                <w:sz w:val="32"/>
+                <w:szCs w:val="32"/>
+                <w:rtl/>
+              </w:rPr>
+              <w:t>, בשילוב עם פונטים מתאימים וכלי משחק מתאימים. לכל אינדיקצי</w:t>
+            </w:r>
+            <w:r>
+              <w:rPr>
+                <w:rFonts w:ascii="Consolas" w:hAnsi="Consolas" w:cs="David" w:hint="eastAsia"/>
+                <w:b w:val="0"/>
+                <w:bCs w:val="0"/>
+                <w:sz w:val="32"/>
+                <w:szCs w:val="32"/>
+                <w:rtl/>
+              </w:rPr>
+              <w:t>ה</w:t>
+            </w:r>
+            <w:r>
+              <w:rPr>
+                <w:rFonts w:ascii="Consolas" w:hAnsi="Consolas" w:cs="David" w:hint="cs"/>
+                <w:b w:val="0"/>
+                <w:bCs w:val="0"/>
+                <w:sz w:val="32"/>
+                <w:szCs w:val="32"/>
+                <w:rtl/>
+              </w:rPr>
+              <w:t xml:space="preserve"> </w:t>
+            </w:r>
+            <w:r>
+              <w:rPr>
+                <w:rFonts w:ascii="Consolas" w:hAnsi="Consolas" w:cs="David" w:hint="cs"/>
+                <w:b w:val="0"/>
+                <w:bCs w:val="0"/>
+                <w:sz w:val="32"/>
+                <w:szCs w:val="32"/>
+                <w:rtl/>
+              </w:rPr>
+              <w:t>למשתמש במהלך המשחק, יופיעו צבעים מתאימים כדי שהמשתמש יבין את המוצג על מסכו (פונט בצבע אדום כאשר המהלך לא חוקי, תא המלך אדום כאשר הוא נמצא תחת שח, לחיצה על תא מסומנת בצבע השונה מצבעי שאר התאים על הלוח, וכו').</w:t>
+            </w:r>
+          </w:p>
+        </w:tc>
+      </w:tr>
+      <w:tr>
+        <w:trPr>
+          <w:cnfStyle w:val="000000100000" w:firstRow="0" w:lastRow="0" w:firstColumn="0" w:lastColumn="0" w:oddVBand="0" w:evenVBand="0" w:oddHBand="1" w:evenHBand="0" w:firstRowFirstColumn="0" w:firstRowLastColumn="0" w:lastRowFirstColumn="0" w:lastRowLastColumn="0"/>
+          <w:trHeight w:val="70"/>
+        </w:trPr>
+        <w:tc>
+          <w:tcPr>
+            <w:cnfStyle w:val="001000000000" w:firstRow="0" w:lastRow="0" w:firstColumn="1" w:lastColumn="0" w:oddVBand="0" w:evenVBand="0" w:oddHBand="0" w:evenHBand="0" w:firstRowFirstColumn="0" w:firstRowLastColumn="0" w:lastRowFirstColumn="0" w:lastRowLastColumn="0"/>
+            <w:tcW w:w="9325" w:type="dxa"/>
+            <w:gridSpan w:val="2"/>
+          </w:tcPr>
+          <w:p>
+            <w:pPr>
+              <w:bidi/>
+              <w:jc w:val="both"/>
+              <w:rPr>
+                <w:rFonts w:ascii="Consolas" w:hAnsi="Consolas" w:cs="David" w:hint="cs"/>
+                <w:b w:val="0"/>
+                <w:bCs w:val="0"/>
+                <w:sz w:val="32"/>
+                <w:szCs w:val="32"/>
+                <w:rtl/>
+              </w:rPr>
+            </w:pPr>
+            <w:r>
+              <w:rPr>
+                <w:rFonts w:ascii="Consolas" w:hAnsi="Consolas" w:cs="David" w:hint="cs"/>
+                <w:sz w:val="32"/>
+                <w:szCs w:val="32"/>
+                <w:rtl/>
+              </w:rPr>
+              <w:lastRenderedPageBreak/>
+              <w:t>תקשורת בין המערכות</w:t>
+            </w:r>
+          </w:p>
+        </w:tc>
+      </w:tr>
+      <w:tr>
+        <w:trPr>
+          <w:trHeight w:val="70"/>
+        </w:trPr>
+        <w:tc>
+          <w:tcPr>
+            <w:cnfStyle w:val="001000000000" w:firstRow="0" w:lastRow="0" w:firstColumn="1" w:lastColumn="0" w:oddVBand="0" w:evenVBand="0" w:oddHBand="0" w:evenHBand="0" w:firstRowFirstColumn="0" w:firstRowLastColumn="0" w:lastRowFirstColumn="0" w:lastRowLastColumn="0"/>
+            <w:tcW w:w="9325" w:type="dxa"/>
+            <w:gridSpan w:val="2"/>
+          </w:tcPr>
+          <w:p>
+            <w:pPr>
+              <w:bidi/>
+              <w:jc w:val="both"/>
+              <w:rPr>
+                <w:rFonts w:ascii="Consolas" w:hAnsi="Consolas" w:cs="David"/>
+                <w:sz w:val="32"/>
+                <w:szCs w:val="32"/>
+                <w:rtl/>
+              </w:rPr>
+            </w:pPr>
+            <w:r>
+              <w:rPr>
+                <w:rFonts w:ascii="Consolas" w:hAnsi="Consolas" w:cs="David" w:hint="cs"/>
+                <w:b w:val="0"/>
+                <w:bCs w:val="0"/>
+                <w:sz w:val="32"/>
+                <w:szCs w:val="32"/>
+                <w:rtl/>
+              </w:rPr>
+              <w:t>מערכת ה-</w:t>
+            </w:r>
+            <w:r>
+              <w:rPr>
+                <w:rFonts w:ascii="Consolas" w:hAnsi="Consolas" w:cs="David"/>
+                <w:b w:val="0"/>
+                <w:bCs w:val="0"/>
+                <w:sz w:val="32"/>
+                <w:szCs w:val="32"/>
+              </w:rPr>
+              <w:t>Backend</w:t>
+            </w:r>
+            <w:r>
+              <w:rPr>
+                <w:rFonts w:ascii="Consolas" w:hAnsi="Consolas" w:cs="David" w:hint="cs"/>
+                <w:b w:val="0"/>
+                <w:bCs w:val="0"/>
+                <w:sz w:val="32"/>
+                <w:szCs w:val="32"/>
+                <w:rtl/>
+              </w:rPr>
+              <w:t xml:space="preserve"> ומערכת ה-</w:t>
+            </w:r>
+            <w:r>
+              <w:rPr>
+                <w:rFonts w:ascii="Consolas" w:hAnsi="Consolas" w:cs="David" w:hint="cs"/>
+                <w:b w:val="0"/>
+                <w:bCs w:val="0"/>
+                <w:sz w:val="32"/>
+                <w:szCs w:val="32"/>
+              </w:rPr>
+              <w:t>F</w:t>
+            </w:r>
+            <w:r>
+              <w:rPr>
+                <w:rFonts w:ascii="Consolas" w:hAnsi="Consolas" w:cs="David"/>
+                <w:b w:val="0"/>
+                <w:bCs w:val="0"/>
+                <w:sz w:val="32"/>
+                <w:szCs w:val="32"/>
+              </w:rPr>
+              <w:t>rontend</w:t>
+            </w:r>
+            <w:r>
+              <w:rPr>
+                <w:rFonts w:ascii="Consolas" w:hAnsi="Consolas" w:cs="David" w:hint="cs"/>
+                <w:b w:val="0"/>
+                <w:bCs w:val="0"/>
+                <w:sz w:val="32"/>
+                <w:szCs w:val="32"/>
+                <w:rtl/>
+              </w:rPr>
+              <w:t xml:space="preserve"> יתקשרו ביניהן באמצעות </w:t>
+            </w:r>
+            <w:r>
+              <w:rPr>
+                <w:rFonts w:ascii="Consolas" w:hAnsi="Consolas" w:cs="David" w:hint="cs"/>
+                <w:b w:val="0"/>
+                <w:bCs w:val="0"/>
+                <w:sz w:val="32"/>
+                <w:szCs w:val="32"/>
+              </w:rPr>
+              <w:t>P</w:t>
+            </w:r>
+            <w:r>
+              <w:rPr>
+                <w:rFonts w:ascii="Consolas" w:hAnsi="Consolas" w:cs="David"/>
+                <w:b w:val="0"/>
+                <w:bCs w:val="0"/>
+                <w:sz w:val="32"/>
+                <w:szCs w:val="32"/>
+              </w:rPr>
+              <w:t>ipe</w:t>
+            </w:r>
+            <w:r>
+              <w:rPr>
+                <w:rFonts w:ascii="Consolas" w:hAnsi="Consolas" w:cs="David" w:hint="cs"/>
+                <w:b w:val="0"/>
+                <w:bCs w:val="0"/>
+                <w:sz w:val="32"/>
+                <w:szCs w:val="32"/>
+                <w:rtl/>
+              </w:rPr>
+              <w:t>, אשר יעביר מה-</w:t>
+            </w:r>
+            <w:r>
+              <w:rPr>
+                <w:rFonts w:ascii="Consolas" w:hAnsi="Consolas" w:cs="David" w:hint="cs"/>
+                <w:b w:val="0"/>
+                <w:bCs w:val="0"/>
+                <w:sz w:val="32"/>
+                <w:szCs w:val="32"/>
+              </w:rPr>
+              <w:t>B</w:t>
+            </w:r>
+            <w:r>
+              <w:rPr>
+                <w:rFonts w:ascii="Consolas" w:hAnsi="Consolas" w:cs="David"/>
+                <w:b w:val="0"/>
+                <w:bCs w:val="0"/>
+                <w:sz w:val="32"/>
+                <w:szCs w:val="32"/>
+              </w:rPr>
+              <w:t>ackend</w:t>
+            </w:r>
+            <w:r>
+              <w:rPr>
+                <w:rFonts w:ascii="Consolas" w:hAnsi="Consolas" w:cs="David" w:hint="cs"/>
+                <w:b w:val="0"/>
+                <w:bCs w:val="0"/>
+                <w:sz w:val="32"/>
+                <w:szCs w:val="32"/>
+                <w:rtl/>
+              </w:rPr>
+              <w:t xml:space="preserve"> ל-</w:t>
+            </w:r>
+            <w:r>
+              <w:rPr>
+                <w:rFonts w:ascii="Consolas" w:hAnsi="Consolas" w:cs="David"/>
+                <w:b w:val="0"/>
+                <w:bCs w:val="0"/>
+                <w:sz w:val="32"/>
+                <w:szCs w:val="32"/>
+              </w:rPr>
+              <w:t>Frontend</w:t>
+            </w:r>
+            <w:r>
+              <w:rPr>
+                <w:rFonts w:ascii="Consolas" w:hAnsi="Consolas" w:cs="David" w:hint="cs"/>
+                <w:b w:val="0"/>
+                <w:bCs w:val="0"/>
+                <w:sz w:val="32"/>
+                <w:szCs w:val="32"/>
+                <w:rtl/>
+              </w:rPr>
+              <w:t>, ולהפך, מידע בנוגע למהלך המשחק. בתחילת המשחק, תועבר הודעה מ-</w:t>
+            </w:r>
+            <w:r>
+              <w:rPr>
+                <w:rFonts w:ascii="Consolas" w:hAnsi="Consolas" w:cs="David"/>
+                <w:b w:val="0"/>
+                <w:bCs w:val="0"/>
+                <w:sz w:val="32"/>
+                <w:szCs w:val="32"/>
+              </w:rPr>
+              <w:t>Backend</w:t>
+            </w:r>
+            <w:r>
+              <w:rPr>
+                <w:rFonts w:ascii="Consolas" w:hAnsi="Consolas" w:cs="David" w:hint="cs"/>
+                <w:b w:val="0"/>
+                <w:bCs w:val="0"/>
+                <w:sz w:val="32"/>
+                <w:szCs w:val="32"/>
+                <w:rtl/>
+              </w:rPr>
+              <w:t xml:space="preserve"> בנוגע לאיך שלוח המשחק אמור להיראות, אילו כלים ימצאו באילו תאים, מה יהיה צבעם ואיפה ימצאו תאים ריקים מכלי משחק. בהתאם להודעה זו, יציג ה-</w:t>
+            </w:r>
+            <w:r>
+              <w:rPr>
+                <w:rFonts w:ascii="Consolas" w:hAnsi="Consolas" w:cs="David" w:hint="cs"/>
+                <w:b w:val="0"/>
+                <w:bCs w:val="0"/>
+                <w:sz w:val="32"/>
+                <w:szCs w:val="32"/>
+              </w:rPr>
+              <w:t>F</w:t>
+            </w:r>
+            <w:r>
+              <w:rPr>
+                <w:rFonts w:ascii="Consolas" w:hAnsi="Consolas" w:cs="David"/>
+                <w:b w:val="0"/>
+                <w:bCs w:val="0"/>
+                <w:sz w:val="32"/>
+                <w:szCs w:val="32"/>
+              </w:rPr>
+              <w:t>rontend</w:t>
+            </w:r>
+            <w:r>
+              <w:rPr>
+                <w:rFonts w:ascii="Consolas" w:hAnsi="Consolas" w:cs="David" w:hint="cs"/>
+                <w:b w:val="0"/>
+                <w:bCs w:val="0"/>
+                <w:sz w:val="32"/>
+                <w:szCs w:val="32"/>
+                <w:rtl/>
+              </w:rPr>
+              <w:t xml:space="preserve"> למשתמש את לוח המשחק המתאים.</w:t>
+            </w:r>
+          </w:p>
+          <w:p>
+            <w:pPr>
+              <w:bidi/>
+              <w:jc w:val="both"/>
+              <w:rPr>
+                <w:rFonts w:ascii="Consolas" w:hAnsi="Consolas" w:cs="David"/>
+                <w:sz w:val="32"/>
+                <w:szCs w:val="32"/>
+                <w:rtl/>
+              </w:rPr>
+            </w:pPr>
+          </w:p>
+          <w:p>
+            <w:pPr>
+              <w:bidi/>
+              <w:jc w:val="both"/>
+              <w:rPr>
+                <w:rFonts w:ascii="Consolas" w:hAnsi="Consolas" w:cs="David" w:hint="cs"/>
+                <w:b w:val="0"/>
+                <w:bCs w:val="0"/>
+                <w:sz w:val="32"/>
+                <w:szCs w:val="32"/>
+                <w:rtl/>
+              </w:rPr>
+            </w:pPr>
+            <w:r>
+              <w:rPr>
+                <w:rFonts w:ascii="Consolas" w:hAnsi="Consolas" w:cs="David" w:hint="cs"/>
+                <w:b w:val="0"/>
+                <w:bCs w:val="0"/>
+                <w:sz w:val="32"/>
+                <w:szCs w:val="32"/>
+                <w:rtl/>
+              </w:rPr>
+              <w:t>כאשר משתמש מבצע מהלך על לוח המשחק הגרפי (</w:t>
+            </w:r>
+            <w:r>
+              <w:rPr>
+                <w:rFonts w:ascii="Consolas" w:hAnsi="Consolas" w:cs="David" w:hint="cs"/>
+                <w:b w:val="0"/>
+                <w:bCs w:val="0"/>
+                <w:sz w:val="32"/>
+                <w:szCs w:val="32"/>
+              </w:rPr>
+              <w:t>F</w:t>
+            </w:r>
+            <w:r>
+              <w:rPr>
+                <w:rFonts w:ascii="Consolas" w:hAnsi="Consolas" w:cs="David"/>
+                <w:b w:val="0"/>
+                <w:bCs w:val="0"/>
+                <w:sz w:val="32"/>
+                <w:szCs w:val="32"/>
+              </w:rPr>
+              <w:t>rontend</w:t>
+            </w:r>
+            <w:r>
+              <w:rPr>
+                <w:rFonts w:ascii="Consolas" w:hAnsi="Consolas" w:cs="David" w:hint="cs"/>
+                <w:b w:val="0"/>
+                <w:bCs w:val="0"/>
+                <w:sz w:val="32"/>
+                <w:szCs w:val="32"/>
+                <w:rtl/>
+              </w:rPr>
+              <w:t>), תשלח הודעה מתאימה המורכבת מפוזיציית תא מקור ופוזיציית תא יעד ל-</w:t>
+            </w:r>
+            <w:r>
+              <w:rPr>
+                <w:rFonts w:ascii="Consolas" w:hAnsi="Consolas" w:cs="David"/>
+                <w:b w:val="0"/>
+                <w:bCs w:val="0"/>
+                <w:sz w:val="32"/>
+                <w:szCs w:val="32"/>
+              </w:rPr>
+              <w:t>Backend</w:t>
+            </w:r>
+            <w:r>
+              <w:rPr>
+                <w:rFonts w:ascii="Consolas" w:hAnsi="Consolas" w:cs="David" w:hint="cs"/>
+                <w:b w:val="0"/>
+                <w:bCs w:val="0"/>
+                <w:sz w:val="32"/>
+                <w:szCs w:val="32"/>
+                <w:rtl/>
+              </w:rPr>
+              <w:t>, שבאמצעות הודעה זו יוכל לקבוע אם מהלך המשחק הנוכחי של השחקן הוא אכן מהלך חוקי לפי חוקי המשחק. בהתאם לתוצאות החישוב של ה-</w:t>
+            </w:r>
+            <w:r>
+              <w:rPr>
+                <w:rFonts w:ascii="Consolas" w:hAnsi="Consolas" w:cs="David" w:hint="cs"/>
+                <w:b w:val="0"/>
+                <w:bCs w:val="0"/>
+                <w:sz w:val="32"/>
+                <w:szCs w:val="32"/>
+              </w:rPr>
+              <w:t>B</w:t>
+            </w:r>
+            <w:r>
+              <w:rPr>
+                <w:rFonts w:ascii="Consolas" w:hAnsi="Consolas" w:cs="David"/>
+                <w:b w:val="0"/>
+                <w:bCs w:val="0"/>
+                <w:sz w:val="32"/>
+                <w:szCs w:val="32"/>
+              </w:rPr>
+              <w:t>ackend</w:t>
+            </w:r>
+            <w:r>
+              <w:rPr>
+                <w:rFonts w:ascii="Consolas" w:hAnsi="Consolas" w:cs="David" w:hint="cs"/>
+                <w:b w:val="0"/>
+                <w:bCs w:val="0"/>
+                <w:sz w:val="32"/>
+                <w:szCs w:val="32"/>
+                <w:rtl/>
+              </w:rPr>
+              <w:t>, תשלח הודעה מתאימה בעלת קוד מסוים ל-</w:t>
+            </w:r>
+            <w:r>
+              <w:rPr>
+                <w:rFonts w:ascii="Consolas" w:hAnsi="Consolas" w:cs="David" w:hint="cs"/>
+                <w:b w:val="0"/>
+                <w:bCs w:val="0"/>
+                <w:sz w:val="32"/>
+                <w:szCs w:val="32"/>
+              </w:rPr>
+              <w:t>F</w:t>
+            </w:r>
+            <w:r>
+              <w:rPr>
+                <w:rFonts w:ascii="Consolas" w:hAnsi="Consolas" w:cs="David"/>
+                <w:b w:val="0"/>
+                <w:bCs w:val="0"/>
+                <w:sz w:val="32"/>
+                <w:szCs w:val="32"/>
+              </w:rPr>
+              <w:t>rontend</w:t>
+            </w:r>
+            <w:r>
+              <w:rPr>
+                <w:rFonts w:ascii="Consolas" w:hAnsi="Consolas" w:cs="David" w:hint="cs"/>
+                <w:b w:val="0"/>
+                <w:bCs w:val="0"/>
+                <w:sz w:val="32"/>
+                <w:szCs w:val="32"/>
+                <w:rtl/>
+              </w:rPr>
+              <w:t>, כאשר כל קוד, המורכב מ-2 ספרות, מסמל הודעה אחרת (למשל: 00 זהו מהלך חוקי, 06 זהו מהלך לא חוקי, 07 זהו מהלך שתא המקור ותא היעד זהו אותו התא, וכו'). לפי קוד זה, יציג ה-</w:t>
+            </w:r>
+            <w:r>
+              <w:rPr>
+                <w:rFonts w:ascii="Consolas" w:hAnsi="Consolas" w:cs="David" w:hint="cs"/>
+                <w:b w:val="0"/>
+                <w:bCs w:val="0"/>
+                <w:sz w:val="32"/>
+                <w:szCs w:val="32"/>
+              </w:rPr>
+              <w:t>F</w:t>
+            </w:r>
+            <w:r>
+              <w:rPr>
+                <w:rFonts w:ascii="Consolas" w:hAnsi="Consolas" w:cs="David"/>
+                <w:b w:val="0"/>
+                <w:bCs w:val="0"/>
+                <w:sz w:val="32"/>
+                <w:szCs w:val="32"/>
+              </w:rPr>
+              <w:t>rontend</w:t>
+            </w:r>
+            <w:r>
+              <w:rPr>
+                <w:rFonts w:ascii="Consolas" w:hAnsi="Consolas" w:cs="David" w:hint="cs"/>
+                <w:b w:val="0"/>
+                <w:bCs w:val="0"/>
+                <w:sz w:val="32"/>
+                <w:szCs w:val="32"/>
+                <w:rtl/>
+              </w:rPr>
+              <w:t xml:space="preserve"> הודעה למשתמש בהתאם.</w:t>
+            </w:r>
+          </w:p>
+        </w:tc>
+      </w:tr>
+    </w:tbl>
+    <w:p>
+      <w:pPr>
+        <w:bidi/>
+        <w:rPr>
+          <w:rFonts w:ascii="Consolas" w:hAnsi="Consolas" w:cs="David"/>
+          <w:sz w:val="28"/>
+          <w:szCs w:val="28"/>
         </w:rPr>
       </w:pPr>
     </w:p>
@@ -409,6 +1705,359 @@
     </w:sectPr>
   </w:body>
 </w:document>
+</file>
+
+<file path=word/numbering.xml><?xml version="1.0" encoding="utf-8"?>
+<w:numbering xmlns:wpc="http://schemas.microsoft.com/office/word/2010/wordprocessingCanvas" xmlns:cx="http://schemas.microsoft.com/office/drawing/2014/chartex" xmlns:cx1="http://schemas.microsoft.com/office/drawing/2015/9/8/chartex" xmlns:cx2="http://schemas.microsoft.com/office/drawing/2015/10/21/chartex" xmlns:cx3="http://schemas.microsoft.com/office/drawing/2016/5/9/chartex" xmlns:cx4="http://schemas.microsoft.com/office/drawing/2016/5/10/chartex" xmlns:cx5="http://schemas.microsoft.com/office/drawing/2016/5/11/chartex" xmlns:cx6="http://schemas.microsoft.com/office/drawing/2016/5/12/chartex" xmlns:cx7="http://schemas.microsoft.com/office/drawing/2016/5/13/chartex" xmlns:cx8="http://schemas.microsoft.com/office/drawing/2016/5/14/chartex" xmlns:mc="http://schemas.openxmlformats.org/markup-compatibility/2006" xmlns:aink="http://schemas.microsoft.com/office/drawing/2016/ink" xmlns:am3d="http://schemas.microsoft.com/office/drawing/2017/model3d" xmlns:o="urn:schemas-microsoft-com:office:office" xmlns:r="http://schemas.openxmlformats.org/officeDocument/2006/relationships" xmlns:m="http://schemas.openxmlformats.org/officeDocument/2006/math" xmlns:v="urn:schemas-microsoft-com:vml" xmlns:wp14="http://schemas.microsoft.com/office/word/2010/wordprocessingDrawing" xmlns:wp="http://schemas.openxmlformats.org/drawingml/2006/wordprocessingDrawing" xmlns:w10="urn:schemas-microsoft-com:office:word" xmlns:w="http://schemas.openxmlformats.org/wordprocessingml/2006/main" xmlns:w14="http://schemas.microsoft.com/office/word/2010/wordml" xmlns:w15="http://schemas.microsoft.com/office/word/2012/wordml" xmlns:w16cex="http://schemas.microsoft.com/office/word/2018/wordml/cex" xmlns:w16cid="http://schemas.microsoft.com/office/word/2016/wordml/cid" xmlns:w16="http://schemas.microsoft.com/office/word/2018/wordml" xmlns:w16se="http://schemas.microsoft.com/office/word/2015/wordml/symex" xmlns:wpg="http://schemas.microsoft.com/office/word/2010/wordprocessingGroup" xmlns:wpi="http://schemas.microsoft.com/office/word/2010/wordprocessingInk" xmlns:wne="http://schemas.microsoft.com/office/word/2006/wordml" xmlns:wps="http://schemas.microsoft.com/office/word/2010/wordprocessingShape" mc:Ignorable="w14 w15 w16se w16cid w16 w16cex wp14">
+  <w:abstractNum w:abstractNumId="0" w15:restartNumberingAfterBreak="0">
+    <w:nsid w:val="39181CEC"/>
+    <w:multiLevelType w:val="hybridMultilevel"/>
+    <w:tmpl w:val="3DF44DE6"/>
+    <w:lvl w:ilvl="0" w:tplc="E4BE0070">
+      <w:start w:val="27"/>
+      <w:numFmt w:val="bullet"/>
+      <w:lvlText w:val="-"/>
+      <w:lvlJc w:val="left"/>
+      <w:pPr>
+        <w:ind w:left="1080" w:hanging="360"/>
+      </w:pPr>
+      <w:rPr>
+        <w:rFonts w:ascii="David" w:eastAsiaTheme="minorHAnsi" w:hAnsi="David" w:cs="David" w:hint="default"/>
+      </w:rPr>
+    </w:lvl>
+    <w:lvl w:ilvl="1" w:tplc="04090003" w:tentative="1">
+      <w:start w:val="1"/>
+      <w:numFmt w:val="bullet"/>
+      <w:lvlText w:val="o"/>
+      <w:lvlJc w:val="left"/>
+      <w:pPr>
+        <w:ind w:left="1800" w:hanging="360"/>
+      </w:pPr>
+      <w:rPr>
+        <w:rFonts w:ascii="Courier New" w:hAnsi="Courier New" w:cs="Courier New" w:hint="default"/>
+      </w:rPr>
+    </w:lvl>
+    <w:lvl w:ilvl="2" w:tplc="04090005" w:tentative="1">
+      <w:start w:val="1"/>
+      <w:numFmt w:val="bullet"/>
+      <w:lvlText w:val=""/>
+      <w:lvlJc w:val="left"/>
+      <w:pPr>
+        <w:ind w:left="2520" w:hanging="360"/>
+      </w:pPr>
+      <w:rPr>
+        <w:rFonts w:ascii="Wingdings" w:hAnsi="Wingdings" w:hint="default"/>
+      </w:rPr>
+    </w:lvl>
+    <w:lvl w:ilvl="3" w:tplc="04090001" w:tentative="1">
+      <w:start w:val="1"/>
+      <w:numFmt w:val="bullet"/>
+      <w:lvlText w:val=""/>
+      <w:lvlJc w:val="left"/>
+      <w:pPr>
+        <w:ind w:left="3240" w:hanging="360"/>
+      </w:pPr>
+      <w:rPr>
+        <w:rFonts w:ascii="Symbol" w:hAnsi="Symbol" w:hint="default"/>
+      </w:rPr>
+    </w:lvl>
+    <w:lvl w:ilvl="4" w:tplc="04090003" w:tentative="1">
+      <w:start w:val="1"/>
+      <w:numFmt w:val="bullet"/>
+      <w:lvlText w:val="o"/>
+      <w:lvlJc w:val="left"/>
+      <w:pPr>
+        <w:ind w:left="3960" w:hanging="360"/>
+      </w:pPr>
+      <w:rPr>
+        <w:rFonts w:ascii="Courier New" w:hAnsi="Courier New" w:cs="Courier New" w:hint="default"/>
+      </w:rPr>
+    </w:lvl>
+    <w:lvl w:ilvl="5" w:tplc="04090005" w:tentative="1">
+      <w:start w:val="1"/>
+      <w:numFmt w:val="bullet"/>
+      <w:lvlText w:val=""/>
+      <w:lvlJc w:val="left"/>
+      <w:pPr>
+        <w:ind w:left="4680" w:hanging="360"/>
+      </w:pPr>
+      <w:rPr>
+        <w:rFonts w:ascii="Wingdings" w:hAnsi="Wingdings" w:hint="default"/>
+      </w:rPr>
+    </w:lvl>
+    <w:lvl w:ilvl="6" w:tplc="04090001" w:tentative="1">
+      <w:start w:val="1"/>
+      <w:numFmt w:val="bullet"/>
+      <w:lvlText w:val=""/>
+      <w:lvlJc w:val="left"/>
+      <w:pPr>
+        <w:ind w:left="5400" w:hanging="360"/>
+      </w:pPr>
+      <w:rPr>
+        <w:rFonts w:ascii="Symbol" w:hAnsi="Symbol" w:hint="default"/>
+      </w:rPr>
+    </w:lvl>
+    <w:lvl w:ilvl="7" w:tplc="04090003" w:tentative="1">
+      <w:start w:val="1"/>
+      <w:numFmt w:val="bullet"/>
+      <w:lvlText w:val="o"/>
+      <w:lvlJc w:val="left"/>
+      <w:pPr>
+        <w:ind w:left="6120" w:hanging="360"/>
+      </w:pPr>
+      <w:rPr>
+        <w:rFonts w:ascii="Courier New" w:hAnsi="Courier New" w:cs="Courier New" w:hint="default"/>
+      </w:rPr>
+    </w:lvl>
+    <w:lvl w:ilvl="8" w:tplc="04090005" w:tentative="1">
+      <w:start w:val="1"/>
+      <w:numFmt w:val="bullet"/>
+      <w:lvlText w:val=""/>
+      <w:lvlJc w:val="left"/>
+      <w:pPr>
+        <w:ind w:left="6840" w:hanging="360"/>
+      </w:pPr>
+      <w:rPr>
+        <w:rFonts w:ascii="Wingdings" w:hAnsi="Wingdings" w:hint="default"/>
+      </w:rPr>
+    </w:lvl>
+  </w:abstractNum>
+  <w:abstractNum w:abstractNumId="1" w15:restartNumberingAfterBreak="0">
+    <w:nsid w:val="55794F01"/>
+    <w:multiLevelType w:val="hybridMultilevel"/>
+    <w:tmpl w:val="906C23BA"/>
+    <w:lvl w:ilvl="0" w:tplc="94389BAC">
+      <w:start w:val="27"/>
+      <w:numFmt w:val="bullet"/>
+      <w:lvlText w:val="-"/>
+      <w:lvlJc w:val="left"/>
+      <w:pPr>
+        <w:ind w:left="720" w:hanging="360"/>
+      </w:pPr>
+      <w:rPr>
+        <w:rFonts w:ascii="David" w:eastAsiaTheme="minorHAnsi" w:hAnsi="David" w:cs="David" w:hint="default"/>
+      </w:rPr>
+    </w:lvl>
+    <w:lvl w:ilvl="1" w:tplc="04090003" w:tentative="1">
+      <w:start w:val="1"/>
+      <w:numFmt w:val="bullet"/>
+      <w:lvlText w:val="o"/>
+      <w:lvlJc w:val="left"/>
+      <w:pPr>
+        <w:ind w:left="1440" w:hanging="360"/>
+      </w:pPr>
+      <w:rPr>
+        <w:rFonts w:ascii="Courier New" w:hAnsi="Courier New" w:cs="Courier New" w:hint="default"/>
+      </w:rPr>
+    </w:lvl>
+    <w:lvl w:ilvl="2" w:tplc="04090005" w:tentative="1">
+      <w:start w:val="1"/>
+      <w:numFmt w:val="bullet"/>
+      <w:lvlText w:val=""/>
+      <w:lvlJc w:val="left"/>
+      <w:pPr>
+        <w:ind w:left="2160" w:hanging="360"/>
+      </w:pPr>
+      <w:rPr>
+        <w:rFonts w:ascii="Wingdings" w:hAnsi="Wingdings" w:hint="default"/>
+      </w:rPr>
+    </w:lvl>
+    <w:lvl w:ilvl="3" w:tplc="04090001" w:tentative="1">
+      <w:start w:val="1"/>
+      <w:numFmt w:val="bullet"/>
+      <w:lvlText w:val=""/>
+      <w:lvlJc w:val="left"/>
+      <w:pPr>
+        <w:ind w:left="2880" w:hanging="360"/>
+      </w:pPr>
+      <w:rPr>
+        <w:rFonts w:ascii="Symbol" w:hAnsi="Symbol" w:hint="default"/>
+      </w:rPr>
+    </w:lvl>
+    <w:lvl w:ilvl="4" w:tplc="04090003" w:tentative="1">
+      <w:start w:val="1"/>
+      <w:numFmt w:val="bullet"/>
+      <w:lvlText w:val="o"/>
+      <w:lvlJc w:val="left"/>
+      <w:pPr>
+        <w:ind w:left="3600" w:hanging="360"/>
+      </w:pPr>
+      <w:rPr>
+        <w:rFonts w:ascii="Courier New" w:hAnsi="Courier New" w:cs="Courier New" w:hint="default"/>
+      </w:rPr>
+    </w:lvl>
+    <w:lvl w:ilvl="5" w:tplc="04090005" w:tentative="1">
+      <w:start w:val="1"/>
+      <w:numFmt w:val="bullet"/>
+      <w:lvlText w:val=""/>
+      <w:lvlJc w:val="left"/>
+      <w:pPr>
+        <w:ind w:left="4320" w:hanging="360"/>
+      </w:pPr>
+      <w:rPr>
+        <w:rFonts w:ascii="Wingdings" w:hAnsi="Wingdings" w:hint="default"/>
+      </w:rPr>
+    </w:lvl>
+    <w:lvl w:ilvl="6" w:tplc="04090001" w:tentative="1">
+      <w:start w:val="1"/>
+      <w:numFmt w:val="bullet"/>
+      <w:lvlText w:val=""/>
+      <w:lvlJc w:val="left"/>
+      <w:pPr>
+        <w:ind w:left="5040" w:hanging="360"/>
+      </w:pPr>
+      <w:rPr>
+        <w:rFonts w:ascii="Symbol" w:hAnsi="Symbol" w:hint="default"/>
+      </w:rPr>
+    </w:lvl>
+    <w:lvl w:ilvl="7" w:tplc="04090003" w:tentative="1">
+      <w:start w:val="1"/>
+      <w:numFmt w:val="bullet"/>
+      <w:lvlText w:val="o"/>
+      <w:lvlJc w:val="left"/>
+      <w:pPr>
+        <w:ind w:left="5760" w:hanging="360"/>
+      </w:pPr>
+      <w:rPr>
+        <w:rFonts w:ascii="Courier New" w:hAnsi="Courier New" w:cs="Courier New" w:hint="default"/>
+      </w:rPr>
+    </w:lvl>
+    <w:lvl w:ilvl="8" w:tplc="04090005" w:tentative="1">
+      <w:start w:val="1"/>
+      <w:numFmt w:val="bullet"/>
+      <w:lvlText w:val=""/>
+      <w:lvlJc w:val="left"/>
+      <w:pPr>
+        <w:ind w:left="6480" w:hanging="360"/>
+      </w:pPr>
+      <w:rPr>
+        <w:rFonts w:ascii="Wingdings" w:hAnsi="Wingdings" w:hint="default"/>
+      </w:rPr>
+    </w:lvl>
+  </w:abstractNum>
+  <w:abstractNum w:abstractNumId="2" w15:restartNumberingAfterBreak="0">
+    <w:nsid w:val="71B03361"/>
+    <w:multiLevelType w:val="hybridMultilevel"/>
+    <w:tmpl w:val="CD18C328"/>
+    <w:lvl w:ilvl="0" w:tplc="243EC0F4">
+      <w:start w:val="27"/>
+      <w:numFmt w:val="bullet"/>
+      <w:lvlText w:val="-"/>
+      <w:lvlJc w:val="left"/>
+      <w:pPr>
+        <w:ind w:left="720" w:hanging="360"/>
+      </w:pPr>
+      <w:rPr>
+        <w:rFonts w:ascii="David" w:eastAsiaTheme="minorHAnsi" w:hAnsi="David" w:cs="David" w:hint="default"/>
+      </w:rPr>
+    </w:lvl>
+    <w:lvl w:ilvl="1" w:tplc="04090003" w:tentative="1">
+      <w:start w:val="1"/>
+      <w:numFmt w:val="bullet"/>
+      <w:lvlText w:val="o"/>
+      <w:lvlJc w:val="left"/>
+      <w:pPr>
+        <w:ind w:left="1440" w:hanging="360"/>
+      </w:pPr>
+      <w:rPr>
+        <w:rFonts w:ascii="Courier New" w:hAnsi="Courier New" w:cs="Courier New" w:hint="default"/>
+      </w:rPr>
+    </w:lvl>
+    <w:lvl w:ilvl="2" w:tplc="04090005" w:tentative="1">
+      <w:start w:val="1"/>
+      <w:numFmt w:val="bullet"/>
+      <w:lvlText w:val=""/>
+      <w:lvlJc w:val="left"/>
+      <w:pPr>
+        <w:ind w:left="2160" w:hanging="360"/>
+      </w:pPr>
+      <w:rPr>
+        <w:rFonts w:ascii="Wingdings" w:hAnsi="Wingdings" w:hint="default"/>
+      </w:rPr>
+    </w:lvl>
+    <w:lvl w:ilvl="3" w:tplc="04090001" w:tentative="1">
+      <w:start w:val="1"/>
+      <w:numFmt w:val="bullet"/>
+      <w:lvlText w:val=""/>
+      <w:lvlJc w:val="left"/>
+      <w:pPr>
+        <w:ind w:left="2880" w:hanging="360"/>
+      </w:pPr>
+      <w:rPr>
+        <w:rFonts w:ascii="Symbol" w:hAnsi="Symbol" w:hint="default"/>
+      </w:rPr>
+    </w:lvl>
+    <w:lvl w:ilvl="4" w:tplc="04090003" w:tentative="1">
+      <w:start w:val="1"/>
+      <w:numFmt w:val="bullet"/>
+      <w:lvlText w:val="o"/>
+      <w:lvlJc w:val="left"/>
+      <w:pPr>
+        <w:ind w:left="3600" w:hanging="360"/>
+      </w:pPr>
+      <w:rPr>
+        <w:rFonts w:ascii="Courier New" w:hAnsi="Courier New" w:cs="Courier New" w:hint="default"/>
+      </w:rPr>
+    </w:lvl>
+    <w:lvl w:ilvl="5" w:tplc="04090005" w:tentative="1">
+      <w:start w:val="1"/>
+      <w:numFmt w:val="bullet"/>
+      <w:lvlText w:val=""/>
+      <w:lvlJc w:val="left"/>
+      <w:pPr>
+        <w:ind w:left="4320" w:hanging="360"/>
+      </w:pPr>
+      <w:rPr>
+        <w:rFonts w:ascii="Wingdings" w:hAnsi="Wingdings" w:hint="default"/>
+      </w:rPr>
+    </w:lvl>
+    <w:lvl w:ilvl="6" w:tplc="04090001" w:tentative="1">
+      <w:start w:val="1"/>
+      <w:numFmt w:val="bullet"/>
+      <w:lvlText w:val=""/>
+      <w:lvlJc w:val="left"/>
+      <w:pPr>
+        <w:ind w:left="5040" w:hanging="360"/>
+      </w:pPr>
+      <w:rPr>
+        <w:rFonts w:ascii="Symbol" w:hAnsi="Symbol" w:hint="default"/>
+      </w:rPr>
+    </w:lvl>
+    <w:lvl w:ilvl="7" w:tplc="04090003" w:tentative="1">
+      <w:start w:val="1"/>
+      <w:numFmt w:val="bullet"/>
+      <w:lvlText w:val="o"/>
+      <w:lvlJc w:val="left"/>
+      <w:pPr>
+        <w:ind w:left="5760" w:hanging="360"/>
+      </w:pPr>
+      <w:rPr>
+        <w:rFonts w:ascii="Courier New" w:hAnsi="Courier New" w:cs="Courier New" w:hint="default"/>
+      </w:rPr>
+    </w:lvl>
+    <w:lvl w:ilvl="8" w:tplc="04090005" w:tentative="1">
+      <w:start w:val="1"/>
+      <w:numFmt w:val="bullet"/>
+      <w:lvlText w:val=""/>
+      <w:lvlJc w:val="left"/>
+      <w:pPr>
+        <w:ind w:left="6480" w:hanging="360"/>
+      </w:pPr>
+      <w:rPr>
+        <w:rFonts w:ascii="Wingdings" w:hAnsi="Wingdings" w:hint="default"/>
+      </w:rPr>
+    </w:lvl>
+  </w:abstractNum>
+  <w:num w:numId="1">
+    <w:abstractNumId w:val="1"/>
+  </w:num>
+  <w:num w:numId="2">
+    <w:abstractNumId w:val="0"/>
+  </w:num>
+  <w:num w:numId="3">
+    <w:abstractNumId w:val="2"/>
+  </w:num>
+</w:numbering>
 </file>
 
 <file path=word/styles.xml><?xml version="1.0" encoding="utf-8"?>
@@ -1009,6 +2658,17 @@
       </w:tcPr>
     </w:tblStylePr>
   </w:style>
+  <w:style w:type="paragraph" w:styleId="a6">
+    <w:name w:val="List Paragraph"/>
+    <w:basedOn w:val="a"/>
+    <w:uiPriority w:val="34"/>
+    <w:qFormat/>
+    <w:rsid w:val="00A012EC"/>
+    <w:pPr>
+      <w:ind w:left="720"/>
+      <w:contextualSpacing/>
+    </w:pPr>
+  </w:style>
 </w:styles>
 </file>
 

</xml_diff>